<commit_message>
cleaned up the code a bit to make it more readable and follow more widly used conventions
</commit_message>
<xml_diff>
--- a/data/Resumes/Resume1.docx
+++ b/data/Resumes/Resume1.docx
@@ -3894,7 +3894,7 @@
         </w:rPr>
       </w:pPr>
       <w:r>
-        <w:pict w14:anchorId="391C5073">
+        <w:pict w14:anchorId="0EA7D194">
           <v:shape id="_x0000_s2052" type="#_x0000_t75" style="position:absolute;margin-left:0;margin-top:0;width:1pt;height:1pt;z-index:251657728">
             <v:imagedata r:id="rId7"/>
           </v:shape>
@@ -5994,67 +5994,67 @@
       </w:rPr>
     </w:lvl>
   </w:abstractNum>
-  <w:num w:numId="1" w16cid:durableId="965349252">
+  <w:num w:numId="1" w16cid:durableId="705255619">
     <w:abstractNumId w:val="0"/>
   </w:num>
-  <w:num w:numId="2" w16cid:durableId="2025475695">
+  <w:num w:numId="2" w16cid:durableId="1969122442">
     <w:abstractNumId w:val="17"/>
   </w:num>
-  <w:num w:numId="3" w16cid:durableId="919948739">
+  <w:num w:numId="3" w16cid:durableId="968438983">
     <w:abstractNumId w:val="14"/>
   </w:num>
-  <w:num w:numId="4" w16cid:durableId="1865165326">
+  <w:num w:numId="4" w16cid:durableId="1698119660">
     <w:abstractNumId w:val="5"/>
   </w:num>
-  <w:num w:numId="5" w16cid:durableId="96683705">
+  <w:num w:numId="5" w16cid:durableId="1974287697">
     <w:abstractNumId w:val="4"/>
   </w:num>
-  <w:num w:numId="6" w16cid:durableId="1503811366">
+  <w:num w:numId="6" w16cid:durableId="59987196">
     <w:abstractNumId w:val="10"/>
   </w:num>
-  <w:num w:numId="7" w16cid:durableId="274559194">
+  <w:num w:numId="7" w16cid:durableId="336805761">
     <w:abstractNumId w:val="6"/>
   </w:num>
-  <w:num w:numId="8" w16cid:durableId="512648204">
+  <w:num w:numId="8" w16cid:durableId="1755516927">
     <w:abstractNumId w:val="12"/>
   </w:num>
-  <w:num w:numId="9" w16cid:durableId="2016153816">
+  <w:num w:numId="9" w16cid:durableId="1786580752">
     <w:abstractNumId w:val="15"/>
   </w:num>
-  <w:num w:numId="10" w16cid:durableId="1548687231">
+  <w:num w:numId="10" w16cid:durableId="407463316">
     <w:abstractNumId w:val="11"/>
   </w:num>
-  <w:num w:numId="11" w16cid:durableId="276760407">
+  <w:num w:numId="11" w16cid:durableId="476999605">
     <w:abstractNumId w:val="18"/>
   </w:num>
-  <w:num w:numId="12" w16cid:durableId="938636545">
+  <w:num w:numId="12" w16cid:durableId="1072967923">
     <w:abstractNumId w:val="1"/>
   </w:num>
-  <w:num w:numId="13" w16cid:durableId="147137722">
+  <w:num w:numId="13" w16cid:durableId="621495483">
     <w:abstractNumId w:val="9"/>
   </w:num>
-  <w:num w:numId="14" w16cid:durableId="1015494303">
+  <w:num w:numId="14" w16cid:durableId="156385229">
     <w:abstractNumId w:val="13"/>
   </w:num>
-  <w:num w:numId="15" w16cid:durableId="644428503">
+  <w:num w:numId="15" w16cid:durableId="1631940140">
     <w:abstractNumId w:val="20"/>
   </w:num>
-  <w:num w:numId="16" w16cid:durableId="709493876">
+  <w:num w:numId="16" w16cid:durableId="1546990472">
     <w:abstractNumId w:val="3"/>
   </w:num>
-  <w:num w:numId="17" w16cid:durableId="1959950626">
+  <w:num w:numId="17" w16cid:durableId="884637547">
     <w:abstractNumId w:val="2"/>
   </w:num>
-  <w:num w:numId="18" w16cid:durableId="1532457539">
+  <w:num w:numId="18" w16cid:durableId="189999613">
     <w:abstractNumId w:val="8"/>
   </w:num>
-  <w:num w:numId="19" w16cid:durableId="1266956851">
+  <w:num w:numId="19" w16cid:durableId="51005232">
     <w:abstractNumId w:val="19"/>
   </w:num>
-  <w:num w:numId="20" w16cid:durableId="1934508928">
+  <w:num w:numId="20" w16cid:durableId="960647266">
     <w:abstractNumId w:val="16"/>
   </w:num>
-  <w:num w:numId="21" w16cid:durableId="1051001865">
+  <w:num w:numId="21" w16cid:durableId="63571528">
     <w:abstractNumId w:val="7"/>
   </w:num>
 </w:numbering>

</xml_diff>

<commit_message>
cleaned up ingestion and cleaning script
</commit_message>
<xml_diff>
--- a/data/Resumes/Resume1.docx
+++ b/data/Resumes/Resume1.docx
@@ -3894,7 +3894,7 @@
         </w:rPr>
       </w:pPr>
       <w:r>
-        <w:pict w14:anchorId="0EA7D194">
+        <w:pict w14:anchorId="12751E4F">
           <v:shape id="_x0000_s2052" type="#_x0000_t75" style="position:absolute;margin-left:0;margin-top:0;width:1pt;height:1pt;z-index:251657728">
             <v:imagedata r:id="rId7"/>
           </v:shape>
@@ -5994,67 +5994,67 @@
       </w:rPr>
     </w:lvl>
   </w:abstractNum>
-  <w:num w:numId="1" w16cid:durableId="705255619">
+  <w:num w:numId="1" w16cid:durableId="1963464398">
     <w:abstractNumId w:val="0"/>
   </w:num>
-  <w:num w:numId="2" w16cid:durableId="1969122442">
+  <w:num w:numId="2" w16cid:durableId="343750161">
     <w:abstractNumId w:val="17"/>
   </w:num>
-  <w:num w:numId="3" w16cid:durableId="968438983">
+  <w:num w:numId="3" w16cid:durableId="1890605056">
     <w:abstractNumId w:val="14"/>
   </w:num>
-  <w:num w:numId="4" w16cid:durableId="1698119660">
+  <w:num w:numId="4" w16cid:durableId="1229420978">
     <w:abstractNumId w:val="5"/>
   </w:num>
-  <w:num w:numId="5" w16cid:durableId="1974287697">
+  <w:num w:numId="5" w16cid:durableId="108666550">
     <w:abstractNumId w:val="4"/>
   </w:num>
-  <w:num w:numId="6" w16cid:durableId="59987196">
+  <w:num w:numId="6" w16cid:durableId="1704552555">
     <w:abstractNumId w:val="10"/>
   </w:num>
-  <w:num w:numId="7" w16cid:durableId="336805761">
+  <w:num w:numId="7" w16cid:durableId="229079883">
     <w:abstractNumId w:val="6"/>
   </w:num>
-  <w:num w:numId="8" w16cid:durableId="1755516927">
+  <w:num w:numId="8" w16cid:durableId="1282495295">
     <w:abstractNumId w:val="12"/>
   </w:num>
-  <w:num w:numId="9" w16cid:durableId="1786580752">
+  <w:num w:numId="9" w16cid:durableId="1571228628">
     <w:abstractNumId w:val="15"/>
   </w:num>
-  <w:num w:numId="10" w16cid:durableId="407463316">
+  <w:num w:numId="10" w16cid:durableId="1909879459">
     <w:abstractNumId w:val="11"/>
   </w:num>
-  <w:num w:numId="11" w16cid:durableId="476999605">
+  <w:num w:numId="11" w16cid:durableId="749549008">
     <w:abstractNumId w:val="18"/>
   </w:num>
-  <w:num w:numId="12" w16cid:durableId="1072967923">
+  <w:num w:numId="12" w16cid:durableId="809519433">
     <w:abstractNumId w:val="1"/>
   </w:num>
-  <w:num w:numId="13" w16cid:durableId="621495483">
+  <w:num w:numId="13" w16cid:durableId="892278863">
     <w:abstractNumId w:val="9"/>
   </w:num>
-  <w:num w:numId="14" w16cid:durableId="156385229">
+  <w:num w:numId="14" w16cid:durableId="1357390563">
     <w:abstractNumId w:val="13"/>
   </w:num>
-  <w:num w:numId="15" w16cid:durableId="1631940140">
+  <w:num w:numId="15" w16cid:durableId="561327902">
     <w:abstractNumId w:val="20"/>
   </w:num>
-  <w:num w:numId="16" w16cid:durableId="1546990472">
+  <w:num w:numId="16" w16cid:durableId="1095518510">
     <w:abstractNumId w:val="3"/>
   </w:num>
-  <w:num w:numId="17" w16cid:durableId="884637547">
+  <w:num w:numId="17" w16cid:durableId="1032458315">
     <w:abstractNumId w:val="2"/>
   </w:num>
-  <w:num w:numId="18" w16cid:durableId="189999613">
+  <w:num w:numId="18" w16cid:durableId="863516192">
     <w:abstractNumId w:val="8"/>
   </w:num>
-  <w:num w:numId="19" w16cid:durableId="51005232">
+  <w:num w:numId="19" w16cid:durableId="908462714">
     <w:abstractNumId w:val="19"/>
   </w:num>
-  <w:num w:numId="20" w16cid:durableId="960647266">
+  <w:num w:numId="20" w16cid:durableId="305361896">
     <w:abstractNumId w:val="16"/>
   </w:num>
-  <w:num w:numId="21" w16cid:durableId="63571528">
+  <w:num w:numId="21" w16cid:durableId="1392658193">
     <w:abstractNumId w:val="7"/>
   </w:num>
 </w:numbering>

</xml_diff>

<commit_message>
cleaned up generate_summaries as well as resume_ranking
</commit_message>
<xml_diff>
--- a/data/Resumes/Resume1.docx
+++ b/data/Resumes/Resume1.docx
@@ -3894,7 +3894,7 @@
         </w:rPr>
       </w:pPr>
       <w:r>
-        <w:pict w14:anchorId="12751E4F">
+        <w:pict w14:anchorId="25BB2568">
           <v:shape id="_x0000_s2052" type="#_x0000_t75" style="position:absolute;margin-left:0;margin-top:0;width:1pt;height:1pt;z-index:251657728">
             <v:imagedata r:id="rId7"/>
           </v:shape>
@@ -5994,67 +5994,67 @@
       </w:rPr>
     </w:lvl>
   </w:abstractNum>
-  <w:num w:numId="1" w16cid:durableId="1963464398">
+  <w:num w:numId="1" w16cid:durableId="1270166411">
     <w:abstractNumId w:val="0"/>
   </w:num>
-  <w:num w:numId="2" w16cid:durableId="343750161">
+  <w:num w:numId="2" w16cid:durableId="703947199">
     <w:abstractNumId w:val="17"/>
   </w:num>
-  <w:num w:numId="3" w16cid:durableId="1890605056">
+  <w:num w:numId="3" w16cid:durableId="656107403">
     <w:abstractNumId w:val="14"/>
   </w:num>
-  <w:num w:numId="4" w16cid:durableId="1229420978">
+  <w:num w:numId="4" w16cid:durableId="299264048">
     <w:abstractNumId w:val="5"/>
   </w:num>
-  <w:num w:numId="5" w16cid:durableId="108666550">
+  <w:num w:numId="5" w16cid:durableId="1053164379">
     <w:abstractNumId w:val="4"/>
   </w:num>
-  <w:num w:numId="6" w16cid:durableId="1704552555">
+  <w:num w:numId="6" w16cid:durableId="2001998263">
     <w:abstractNumId w:val="10"/>
   </w:num>
-  <w:num w:numId="7" w16cid:durableId="229079883">
+  <w:num w:numId="7" w16cid:durableId="1265841937">
     <w:abstractNumId w:val="6"/>
   </w:num>
-  <w:num w:numId="8" w16cid:durableId="1282495295">
+  <w:num w:numId="8" w16cid:durableId="1026558424">
     <w:abstractNumId w:val="12"/>
   </w:num>
-  <w:num w:numId="9" w16cid:durableId="1571228628">
+  <w:num w:numId="9" w16cid:durableId="1452624308">
     <w:abstractNumId w:val="15"/>
   </w:num>
-  <w:num w:numId="10" w16cid:durableId="1909879459">
+  <w:num w:numId="10" w16cid:durableId="876241550">
     <w:abstractNumId w:val="11"/>
   </w:num>
-  <w:num w:numId="11" w16cid:durableId="749549008">
+  <w:num w:numId="11" w16cid:durableId="872765590">
     <w:abstractNumId w:val="18"/>
   </w:num>
-  <w:num w:numId="12" w16cid:durableId="809519433">
+  <w:num w:numId="12" w16cid:durableId="1059982104">
     <w:abstractNumId w:val="1"/>
   </w:num>
-  <w:num w:numId="13" w16cid:durableId="892278863">
+  <w:num w:numId="13" w16cid:durableId="1061438170">
     <w:abstractNumId w:val="9"/>
   </w:num>
-  <w:num w:numId="14" w16cid:durableId="1357390563">
+  <w:num w:numId="14" w16cid:durableId="1560243111">
     <w:abstractNumId w:val="13"/>
   </w:num>
-  <w:num w:numId="15" w16cid:durableId="561327902">
+  <w:num w:numId="15" w16cid:durableId="957568423">
     <w:abstractNumId w:val="20"/>
   </w:num>
-  <w:num w:numId="16" w16cid:durableId="1095518510">
+  <w:num w:numId="16" w16cid:durableId="1118791768">
     <w:abstractNumId w:val="3"/>
   </w:num>
-  <w:num w:numId="17" w16cid:durableId="1032458315">
+  <w:num w:numId="17" w16cid:durableId="1224759515">
     <w:abstractNumId w:val="2"/>
   </w:num>
-  <w:num w:numId="18" w16cid:durableId="863516192">
+  <w:num w:numId="18" w16cid:durableId="443233121">
     <w:abstractNumId w:val="8"/>
   </w:num>
-  <w:num w:numId="19" w16cid:durableId="908462714">
+  <w:num w:numId="19" w16cid:durableId="1580213752">
     <w:abstractNumId w:val="19"/>
   </w:num>
-  <w:num w:numId="20" w16cid:durableId="305361896">
+  <w:num w:numId="20" w16cid:durableId="1521435417">
     <w:abstractNumId w:val="16"/>
   </w:num>
-  <w:num w:numId="21" w16cid:durableId="1392658193">
+  <w:num w:numId="21" w16cid:durableId="1504467267">
     <w:abstractNumId w:val="7"/>
   </w:num>
 </w:numbering>

</xml_diff>